<commit_message>
add iocs to case report template
</commit_message>
<xml_diff>
--- a/backend/app/incidents/templates/case_report_jinja_template.docx
+++ b/backend/app/incidents/templates/case_report_jinja_template.docx
@@ -94,7 +94,6 @@
                                     <w:color w:val="595959" w:themeColor="text1" w:themeTint="A6"/>
                                   </w:rPr>
                                 </w:pPr>
-                                <w:proofErr w:type="gramStart"/>
                                 <w:r>
                                   <w:rPr>
                                     <w:color w:val="595959" w:themeColor="text1" w:themeTint="A6"/>
@@ -106,14 +105,7 @@
                                   <w:rPr>
                                     <w:color w:val="595959" w:themeColor="text1" w:themeTint="A6"/>
                                   </w:rPr>
-                                  <w:t>doc</w:t>
-                                </w:r>
-                                <w:proofErr w:type="gramEnd"/>
-                                <w:r>
-                                  <w:rPr>
-                                    <w:color w:val="595959" w:themeColor="text1" w:themeTint="A6"/>
-                                  </w:rPr>
-                                  <w:t>_id</w:t>
+                                  <w:t>doc_id</w:t>
                                 </w:r>
                                 <w:proofErr w:type="spellEnd"/>
                                 <w:r>
@@ -160,7 +152,6 @@
                               <w:color w:val="595959" w:themeColor="text1" w:themeTint="A6"/>
                             </w:rPr>
                           </w:pPr>
-                          <w:proofErr w:type="gramStart"/>
                           <w:r>
                             <w:rPr>
                               <w:color w:val="595959" w:themeColor="text1" w:themeTint="A6"/>
@@ -172,14 +163,7 @@
                             <w:rPr>
                               <w:color w:val="595959" w:themeColor="text1" w:themeTint="A6"/>
                             </w:rPr>
-                            <w:t>doc</w:t>
-                          </w:r>
-                          <w:proofErr w:type="gramEnd"/>
-                          <w:r>
-                            <w:rPr>
-                              <w:color w:val="595959" w:themeColor="text1" w:themeTint="A6"/>
-                            </w:rPr>
-                            <w:t>_id</w:t>
+                            <w:t>doc_id</w:t>
                           </w:r>
                           <w:proofErr w:type="spellEnd"/>
                           <w:r>
@@ -585,42 +569,24 @@
     <w:p>
       <w:pPr>
         <w:pStyle w:val="Heading2"/>
-        <w:rPr>
-          <w:color w:val="5B63B7" w:themeColor="text2" w:themeTint="99"/>
-        </w:rPr>
       </w:pPr>
       <w:proofErr w:type="spellStart"/>
       <w:r>
-        <w:rPr>
-          <w:color w:val="5B63B7" w:themeColor="text2" w:themeTint="99"/>
-        </w:rPr>
         <w:t>Details</w:t>
       </w:r>
       <w:proofErr w:type="spellEnd"/>
       <w:r>
-        <w:rPr>
-          <w:color w:val="5B63B7" w:themeColor="text2" w:themeTint="99"/>
-        </w:rPr>
         <w:t xml:space="preserve"> </w:t>
       </w:r>
       <w:proofErr w:type="spellStart"/>
       <w:r>
-        <w:rPr>
-          <w:color w:val="5B63B7" w:themeColor="text2" w:themeTint="99"/>
-        </w:rPr>
         <w:t>of</w:t>
       </w:r>
       <w:proofErr w:type="spellEnd"/>
       <w:r>
-        <w:rPr>
-          <w:color w:val="5B63B7" w:themeColor="text2" w:themeTint="99"/>
-        </w:rPr>
         <w:t xml:space="preserve"> </w:t>
       </w:r>
       <w:r>
-        <w:rPr>
-          <w:color w:val="5B63B7" w:themeColor="text2" w:themeTint="99"/>
-        </w:rPr>
         <w:t>Case</w:t>
       </w:r>
     </w:p>
@@ -714,7 +680,6 @@
         <w:t>: {{</w:t>
       </w:r>
       <w:proofErr w:type="spellStart"/>
-      <w:proofErr w:type="gramStart"/>
       <w:r>
         <w:rPr>
           <w:rFonts w:asciiTheme="minorHAnsi" w:hAnsiTheme="minorHAnsi"/>
@@ -723,7 +688,6 @@
         <w:t>case.description</w:t>
       </w:r>
       <w:proofErr w:type="spellEnd"/>
-      <w:proofErr w:type="gramEnd"/>
       <w:r>
         <w:rPr>
           <w:rFonts w:asciiTheme="minorHAnsi" w:hAnsiTheme="minorHAnsi"/>
@@ -783,29 +747,14 @@
           <w:rFonts w:asciiTheme="minorHAnsi" w:hAnsiTheme="minorHAnsi"/>
           <w:lang w:val="es-419"/>
         </w:rPr>
-        <w:t xml:space="preserve"> {{</w:t>
-      </w:r>
-      <w:proofErr w:type="gramStart"/>
-      <w:r>
-        <w:rPr>
-          <w:rFonts w:asciiTheme="minorHAnsi" w:hAnsiTheme="minorHAnsi"/>
-          <w:lang w:val="es-419"/>
-        </w:rPr>
-        <w:t>case.</w:t>
+        <w:t xml:space="preserve"> {{case.</w:t>
       </w:r>
       <w:proofErr w:type="spellStart"/>
       <w:r>
         <w:rPr>
           <w:rFonts w:asciiTheme="minorHAnsi" w:hAnsiTheme="minorHAnsi"/>
         </w:rPr>
-        <w:t>assigned</w:t>
-      </w:r>
-      <w:proofErr w:type="gramEnd"/>
-      <w:r>
-        <w:rPr>
-          <w:rFonts w:asciiTheme="minorHAnsi" w:hAnsiTheme="minorHAnsi"/>
-        </w:rPr>
-        <w:t>_to</w:t>
+        <w:t>assigned_to</w:t>
       </w:r>
       <w:proofErr w:type="spellEnd"/>
       <w:r>
@@ -865,29 +814,14 @@
           <w:rFonts w:asciiTheme="minorHAnsi" w:hAnsiTheme="minorHAnsi"/>
           <w:lang w:val="es-419"/>
         </w:rPr>
-        <w:t xml:space="preserve"> {{</w:t>
-      </w:r>
-      <w:proofErr w:type="gramStart"/>
-      <w:r>
-        <w:rPr>
-          <w:rFonts w:asciiTheme="minorHAnsi" w:hAnsiTheme="minorHAnsi"/>
-          <w:lang w:val="es-419"/>
-        </w:rPr>
-        <w:t>case.</w:t>
+        <w:t xml:space="preserve"> {{case.</w:t>
       </w:r>
       <w:proofErr w:type="spellStart"/>
       <w:r>
         <w:rPr>
           <w:rFonts w:asciiTheme="minorHAnsi" w:hAnsiTheme="minorHAnsi"/>
         </w:rPr>
-        <w:t>case</w:t>
-      </w:r>
-      <w:proofErr w:type="gramEnd"/>
-      <w:r>
-        <w:rPr>
-          <w:rFonts w:asciiTheme="minorHAnsi" w:hAnsiTheme="minorHAnsi"/>
-        </w:rPr>
-        <w:t>_creation_time</w:t>
+        <w:t>case_creation_time</w:t>
       </w:r>
       <w:proofErr w:type="spellEnd"/>
       <w:r>
@@ -987,7 +921,6 @@
         <w:t xml:space="preserve">{% for alert in </w:t>
       </w:r>
       <w:proofErr w:type="spellStart"/>
-      <w:proofErr w:type="gramStart"/>
       <w:r>
         <w:rPr>
           <w:rFonts w:asciiTheme="minorHAnsi" w:hAnsiTheme="minorHAnsi"/>
@@ -995,7 +928,6 @@
         <w:t>case.alerts</w:t>
       </w:r>
       <w:proofErr w:type="spellEnd"/>
-      <w:proofErr w:type="gramEnd"/>
       <w:r>
         <w:rPr>
           <w:rFonts w:asciiTheme="minorHAnsi" w:hAnsiTheme="minorHAnsi"/>
@@ -1013,28 +945,14 @@
         <w:rPr>
           <w:rFonts w:asciiTheme="minorHAnsi" w:hAnsiTheme="minorHAnsi"/>
         </w:rPr>
-        <w:t xml:space="preserve">- Alert Name: </w:t>
-      </w:r>
-      <w:proofErr w:type="gramStart"/>
-      <w:r>
-        <w:rPr>
-          <w:rFonts w:asciiTheme="minorHAnsi" w:hAnsiTheme="minorHAnsi"/>
-        </w:rPr>
-        <w:t xml:space="preserve">{{ </w:t>
+        <w:t xml:space="preserve">- Alert Name: {{ </w:t>
       </w:r>
       <w:proofErr w:type="spellStart"/>
       <w:r>
         <w:rPr>
           <w:rFonts w:asciiTheme="minorHAnsi" w:hAnsiTheme="minorHAnsi"/>
         </w:rPr>
-        <w:t>alert</w:t>
-      </w:r>
-      <w:proofErr w:type="gramEnd"/>
-      <w:r>
-        <w:rPr>
-          <w:rFonts w:asciiTheme="minorHAnsi" w:hAnsiTheme="minorHAnsi"/>
-        </w:rPr>
-        <w:t>.alert_name</w:t>
+        <w:t>alert.alert_name</w:t>
       </w:r>
       <w:proofErr w:type="spellEnd"/>
       <w:r>
@@ -1060,28 +978,14 @@
         <w:rPr>
           <w:rFonts w:asciiTheme="minorHAnsi" w:hAnsiTheme="minorHAnsi"/>
         </w:rPr>
-        <w:t xml:space="preserve">Description: </w:t>
-      </w:r>
-      <w:proofErr w:type="gramStart"/>
-      <w:r>
-        <w:rPr>
-          <w:rFonts w:asciiTheme="minorHAnsi" w:hAnsiTheme="minorHAnsi"/>
-        </w:rPr>
-        <w:t xml:space="preserve">{{ </w:t>
+        <w:t xml:space="preserve">Description: {{ </w:t>
       </w:r>
       <w:proofErr w:type="spellStart"/>
       <w:r>
         <w:rPr>
           <w:rFonts w:asciiTheme="minorHAnsi" w:hAnsiTheme="minorHAnsi"/>
         </w:rPr>
-        <w:t>alert</w:t>
-      </w:r>
-      <w:proofErr w:type="gramEnd"/>
-      <w:r>
-        <w:rPr>
-          <w:rFonts w:asciiTheme="minorHAnsi" w:hAnsiTheme="minorHAnsi"/>
-        </w:rPr>
-        <w:t>.alert_description</w:t>
+        <w:t>alert.alert_description</w:t>
       </w:r>
       <w:proofErr w:type="spellEnd"/>
       <w:r>
@@ -1107,28 +1011,14 @@
         <w:rPr>
           <w:rFonts w:asciiTheme="minorHAnsi" w:hAnsiTheme="minorHAnsi"/>
         </w:rPr>
-        <w:t xml:space="preserve">Status: </w:t>
-      </w:r>
-      <w:proofErr w:type="gramStart"/>
-      <w:r>
-        <w:rPr>
-          <w:rFonts w:asciiTheme="minorHAnsi" w:hAnsiTheme="minorHAnsi"/>
-        </w:rPr>
-        <w:t xml:space="preserve">{{ </w:t>
+        <w:t xml:space="preserve">Status: {{ </w:t>
       </w:r>
       <w:proofErr w:type="spellStart"/>
       <w:r>
         <w:rPr>
           <w:rFonts w:asciiTheme="minorHAnsi" w:hAnsiTheme="minorHAnsi"/>
         </w:rPr>
-        <w:t>alert</w:t>
-      </w:r>
-      <w:proofErr w:type="gramEnd"/>
-      <w:r>
-        <w:rPr>
-          <w:rFonts w:asciiTheme="minorHAnsi" w:hAnsiTheme="minorHAnsi"/>
-        </w:rPr>
-        <w:t>.status</w:t>
+        <w:t>alert.status</w:t>
       </w:r>
       <w:proofErr w:type="spellEnd"/>
       <w:r>
@@ -1154,28 +1044,14 @@
         <w:rPr>
           <w:rFonts w:asciiTheme="minorHAnsi" w:hAnsiTheme="minorHAnsi"/>
         </w:rPr>
-        <w:t xml:space="preserve"> Tags: </w:t>
-      </w:r>
-      <w:proofErr w:type="gramStart"/>
-      <w:r>
-        <w:rPr>
-          <w:rFonts w:asciiTheme="minorHAnsi" w:hAnsiTheme="minorHAnsi"/>
-        </w:rPr>
-        <w:t xml:space="preserve">{{ </w:t>
+        <w:t xml:space="preserve"> Tags: {{ </w:t>
       </w:r>
       <w:proofErr w:type="spellStart"/>
       <w:r>
         <w:rPr>
           <w:rFonts w:asciiTheme="minorHAnsi" w:hAnsiTheme="minorHAnsi"/>
         </w:rPr>
-        <w:t>alert</w:t>
-      </w:r>
-      <w:proofErr w:type="gramEnd"/>
-      <w:r>
-        <w:rPr>
-          <w:rFonts w:asciiTheme="minorHAnsi" w:hAnsiTheme="minorHAnsi"/>
-        </w:rPr>
-        <w:t>.tags</w:t>
+        <w:t>alert.tags</w:t>
       </w:r>
       <w:proofErr w:type="spellEnd"/>
       <w:r>
@@ -1211,7 +1087,6 @@
         <w:t xml:space="preserve">{% for asset in </w:t>
       </w:r>
       <w:proofErr w:type="spellStart"/>
-      <w:proofErr w:type="gramStart"/>
       <w:r>
         <w:rPr>
           <w:rFonts w:asciiTheme="minorHAnsi" w:hAnsiTheme="minorHAnsi"/>
@@ -1219,7 +1094,6 @@
         <w:t>alert.assets</w:t>
       </w:r>
       <w:proofErr w:type="spellEnd"/>
-      <w:proofErr w:type="gramEnd"/>
       <w:r>
         <w:rPr>
           <w:rFonts w:asciiTheme="minorHAnsi" w:hAnsiTheme="minorHAnsi"/>
@@ -1237,28 +1111,14 @@
         <w:rPr>
           <w:rFonts w:asciiTheme="minorHAnsi" w:hAnsiTheme="minorHAnsi"/>
         </w:rPr>
-        <w:t xml:space="preserve">- Asset Name: </w:t>
-      </w:r>
-      <w:proofErr w:type="gramStart"/>
-      <w:r>
-        <w:rPr>
-          <w:rFonts w:asciiTheme="minorHAnsi" w:hAnsiTheme="minorHAnsi"/>
-        </w:rPr>
-        <w:t xml:space="preserve">{{ </w:t>
+        <w:t xml:space="preserve">- Asset Name: {{ </w:t>
       </w:r>
       <w:proofErr w:type="spellStart"/>
       <w:r>
         <w:rPr>
           <w:rFonts w:asciiTheme="minorHAnsi" w:hAnsiTheme="minorHAnsi"/>
         </w:rPr>
-        <w:t>asset</w:t>
-      </w:r>
-      <w:proofErr w:type="gramEnd"/>
-      <w:r>
-        <w:rPr>
-          <w:rFonts w:asciiTheme="minorHAnsi" w:hAnsiTheme="minorHAnsi"/>
-        </w:rPr>
-        <w:t>.asset_name</w:t>
+        <w:t>asset.asset_name</w:t>
       </w:r>
       <w:proofErr w:type="spellEnd"/>
       <w:r>
@@ -1284,28 +1144,14 @@
         <w:rPr>
           <w:rFonts w:asciiTheme="minorHAnsi" w:hAnsiTheme="minorHAnsi"/>
         </w:rPr>
-        <w:t xml:space="preserve">Agent ID: </w:t>
-      </w:r>
-      <w:proofErr w:type="gramStart"/>
-      <w:r>
-        <w:rPr>
-          <w:rFonts w:asciiTheme="minorHAnsi" w:hAnsiTheme="minorHAnsi"/>
-        </w:rPr>
-        <w:t xml:space="preserve">{{ </w:t>
+        <w:t xml:space="preserve">Agent ID: {{ </w:t>
       </w:r>
       <w:proofErr w:type="spellStart"/>
       <w:r>
         <w:rPr>
           <w:rFonts w:asciiTheme="minorHAnsi" w:hAnsiTheme="minorHAnsi"/>
         </w:rPr>
-        <w:t>asset</w:t>
-      </w:r>
-      <w:proofErr w:type="gramEnd"/>
-      <w:r>
-        <w:rPr>
-          <w:rFonts w:asciiTheme="minorHAnsi" w:hAnsiTheme="minorHAnsi"/>
-        </w:rPr>
-        <w:t>.agent_id</w:t>
+        <w:t>asset.agent_id</w:t>
       </w:r>
       <w:proofErr w:type="spellEnd"/>
       <w:r>
@@ -1374,7 +1220,6 @@
         <w:t xml:space="preserve">{% for comment in </w:t>
       </w:r>
       <w:proofErr w:type="spellStart"/>
-      <w:proofErr w:type="gramStart"/>
       <w:r>
         <w:rPr>
           <w:rFonts w:asciiTheme="minorHAnsi" w:hAnsiTheme="minorHAnsi"/>
@@ -1382,7 +1227,6 @@
         <w:t>alert.comments</w:t>
       </w:r>
       <w:proofErr w:type="spellEnd"/>
-      <w:proofErr w:type="gramEnd"/>
       <w:r>
         <w:rPr>
           <w:rFonts w:asciiTheme="minorHAnsi" w:hAnsiTheme="minorHAnsi"/>
@@ -1400,28 +1244,14 @@
         <w:rPr>
           <w:rFonts w:asciiTheme="minorHAnsi" w:hAnsiTheme="minorHAnsi"/>
         </w:rPr>
-        <w:t>- "</w:t>
-      </w:r>
-      <w:proofErr w:type="gramStart"/>
-      <w:r>
-        <w:rPr>
-          <w:rFonts w:asciiTheme="minorHAnsi" w:hAnsiTheme="minorHAnsi"/>
-        </w:rPr>
-        <w:t xml:space="preserve">{{ </w:t>
+        <w:t xml:space="preserve">- "{{ </w:t>
       </w:r>
       <w:proofErr w:type="spellStart"/>
       <w:r>
         <w:rPr>
           <w:rFonts w:asciiTheme="minorHAnsi" w:hAnsiTheme="minorHAnsi"/>
         </w:rPr>
-        <w:t>comment</w:t>
-      </w:r>
-      <w:proofErr w:type="gramEnd"/>
-      <w:r>
-        <w:rPr>
-          <w:rFonts w:asciiTheme="minorHAnsi" w:hAnsiTheme="minorHAnsi"/>
-        </w:rPr>
-        <w:t>.comment</w:t>
+        <w:t>comment.comment</w:t>
       </w:r>
       <w:proofErr w:type="spellEnd"/>
       <w:r>
@@ -1509,28 +1339,14 @@
         <w:rPr>
           <w:rFonts w:asciiTheme="minorHAnsi" w:hAnsiTheme="minorHAnsi"/>
         </w:rPr>
-        <w:t xml:space="preserve"> Source: </w:t>
-      </w:r>
-      <w:proofErr w:type="gramStart"/>
-      <w:r>
-        <w:rPr>
-          <w:rFonts w:asciiTheme="minorHAnsi" w:hAnsiTheme="minorHAnsi"/>
-        </w:rPr>
-        <w:t xml:space="preserve">{{ </w:t>
+        <w:t xml:space="preserve"> Source: {{ </w:t>
       </w:r>
       <w:proofErr w:type="spellStart"/>
       <w:r>
         <w:rPr>
           <w:rFonts w:asciiTheme="minorHAnsi" w:hAnsiTheme="minorHAnsi"/>
         </w:rPr>
-        <w:t>alert</w:t>
-      </w:r>
-      <w:proofErr w:type="gramEnd"/>
-      <w:r>
-        <w:rPr>
-          <w:rFonts w:asciiTheme="minorHAnsi" w:hAnsiTheme="minorHAnsi"/>
-        </w:rPr>
-        <w:t>.context.source</w:t>
+        <w:t>alert.context.source</w:t>
       </w:r>
       <w:proofErr w:type="spellEnd"/>
       <w:r>
@@ -1550,28 +1366,14 @@
         <w:rPr>
           <w:rFonts w:asciiTheme="minorHAnsi" w:hAnsiTheme="minorHAnsi"/>
         </w:rPr>
-        <w:t xml:space="preserve">Context Details: </w:t>
-      </w:r>
-      <w:proofErr w:type="gramStart"/>
-      <w:r>
-        <w:rPr>
-          <w:rFonts w:asciiTheme="minorHAnsi" w:hAnsiTheme="minorHAnsi"/>
-        </w:rPr>
-        <w:t xml:space="preserve">{{ </w:t>
+        <w:t xml:space="preserve">Context Details: {{ </w:t>
       </w:r>
       <w:proofErr w:type="spellStart"/>
       <w:r>
         <w:rPr>
           <w:rFonts w:asciiTheme="minorHAnsi" w:hAnsiTheme="minorHAnsi"/>
         </w:rPr>
-        <w:t>alert</w:t>
-      </w:r>
-      <w:proofErr w:type="gramEnd"/>
-      <w:r>
-        <w:rPr>
-          <w:rFonts w:asciiTheme="minorHAnsi" w:hAnsiTheme="minorHAnsi"/>
-        </w:rPr>
-        <w:t>.context.context</w:t>
+        <w:t>alert.context.context</w:t>
       </w:r>
       <w:proofErr w:type="spellEnd"/>
       <w:r>
@@ -1580,6 +1382,183 @@
         </w:rPr>
         <w:t xml:space="preserve"> }}</w:t>
       </w:r>
+    </w:p>
+    <w:p>
+      <w:pPr>
+        <w:rPr>
+          <w:rFonts w:asciiTheme="minorHAnsi" w:hAnsiTheme="minorHAnsi"/>
+        </w:rPr>
+      </w:pPr>
+      <w:proofErr w:type="spellStart"/>
+      <w:r>
+        <w:rPr>
+          <w:rFonts w:asciiTheme="minorHAnsi" w:hAnsiTheme="minorHAnsi"/>
+        </w:rPr>
+        <w:t>IoCs</w:t>
+      </w:r>
+      <w:proofErr w:type="spellEnd"/>
+      <w:r>
+        <w:rPr>
+          <w:rFonts w:asciiTheme="minorHAnsi" w:hAnsiTheme="minorHAnsi"/>
+        </w:rPr>
+        <w:t xml:space="preserve">: </w:t>
+      </w:r>
+    </w:p>
+    <w:p>
+      <w:pPr>
+        <w:rPr>
+          <w:rFonts w:asciiTheme="minorHAnsi" w:hAnsiTheme="minorHAnsi"/>
+        </w:rPr>
+      </w:pPr>
+      <w:r>
+        <w:rPr>
+          <w:rFonts w:asciiTheme="minorHAnsi" w:hAnsiTheme="minorHAnsi"/>
+        </w:rPr>
+        <w:t xml:space="preserve">{% for </w:t>
+      </w:r>
+      <w:proofErr w:type="spellStart"/>
+      <w:r>
+        <w:rPr>
+          <w:rFonts w:asciiTheme="minorHAnsi" w:hAnsiTheme="minorHAnsi"/>
+        </w:rPr>
+        <w:t>ioc</w:t>
+      </w:r>
+      <w:proofErr w:type="spellEnd"/>
+      <w:r>
+        <w:rPr>
+          <w:rFonts w:asciiTheme="minorHAnsi" w:hAnsiTheme="minorHAnsi"/>
+        </w:rPr>
+        <w:t xml:space="preserve"> in </w:t>
+      </w:r>
+      <w:proofErr w:type="spellStart"/>
+      <w:r>
+        <w:rPr>
+          <w:rFonts w:asciiTheme="minorHAnsi" w:hAnsiTheme="minorHAnsi"/>
+        </w:rPr>
+        <w:t>alert.iocs</w:t>
+      </w:r>
+      <w:proofErr w:type="spellEnd"/>
+      <w:r>
+        <w:rPr>
+          <w:rFonts w:asciiTheme="minorHAnsi" w:hAnsiTheme="minorHAnsi"/>
+        </w:rPr>
+        <w:t xml:space="preserve"> %} </w:t>
+      </w:r>
+    </w:p>
+    <w:p>
+      <w:pPr>
+        <w:rPr>
+          <w:rFonts w:asciiTheme="minorHAnsi" w:hAnsiTheme="minorHAnsi"/>
+        </w:rPr>
+      </w:pPr>
+      <w:r>
+        <w:rPr>
+          <w:rFonts w:asciiTheme="minorHAnsi" w:hAnsiTheme="minorHAnsi"/>
+        </w:rPr>
+        <w:t xml:space="preserve">- IoC Value: {{ </w:t>
+      </w:r>
+      <w:proofErr w:type="spellStart"/>
+      <w:r>
+        <w:rPr>
+          <w:rFonts w:asciiTheme="minorHAnsi" w:hAnsiTheme="minorHAnsi"/>
+        </w:rPr>
+        <w:t>ioc.ioc_value</w:t>
+      </w:r>
+      <w:proofErr w:type="spellEnd"/>
+      <w:r>
+        <w:rPr>
+          <w:rFonts w:asciiTheme="minorHAnsi" w:hAnsiTheme="minorHAnsi"/>
+        </w:rPr>
+        <w:t xml:space="preserve"> }} </w:t>
+      </w:r>
+    </w:p>
+    <w:p>
+      <w:pPr>
+        <w:rPr>
+          <w:rFonts w:asciiTheme="minorHAnsi" w:hAnsiTheme="minorHAnsi"/>
+        </w:rPr>
+      </w:pPr>
+      <w:r>
+        <w:rPr>
+          <w:rFonts w:asciiTheme="minorHAnsi" w:hAnsiTheme="minorHAnsi"/>
+        </w:rPr>
+        <w:t xml:space="preserve">Type: {{ </w:t>
+      </w:r>
+      <w:proofErr w:type="spellStart"/>
+      <w:r>
+        <w:rPr>
+          <w:rFonts w:asciiTheme="minorHAnsi" w:hAnsiTheme="minorHAnsi"/>
+        </w:rPr>
+        <w:t>ioc.ioc_type</w:t>
+      </w:r>
+      <w:proofErr w:type="spellEnd"/>
+      <w:r>
+        <w:rPr>
+          <w:rFonts w:asciiTheme="minorHAnsi" w:hAnsiTheme="minorHAnsi"/>
+        </w:rPr>
+        <w:t xml:space="preserve"> }} </w:t>
+      </w:r>
+    </w:p>
+    <w:p>
+      <w:pPr>
+        <w:rPr>
+          <w:rFonts w:asciiTheme="minorHAnsi" w:hAnsiTheme="minorHAnsi"/>
+        </w:rPr>
+      </w:pPr>
+      <w:r>
+        <w:rPr>
+          <w:rFonts w:asciiTheme="minorHAnsi" w:hAnsiTheme="minorHAnsi"/>
+        </w:rPr>
+        <w:t xml:space="preserve">Description: {{ </w:t>
+      </w:r>
+      <w:proofErr w:type="spellStart"/>
+      <w:r>
+        <w:rPr>
+          <w:rFonts w:asciiTheme="minorHAnsi" w:hAnsiTheme="minorHAnsi"/>
+        </w:rPr>
+        <w:t>ioc.ioc_description</w:t>
+      </w:r>
+      <w:proofErr w:type="spellEnd"/>
+      <w:r>
+        <w:rPr>
+          <w:rFonts w:asciiTheme="minorHAnsi" w:hAnsiTheme="minorHAnsi"/>
+        </w:rPr>
+        <w:t xml:space="preserve"> }}</w:t>
+      </w:r>
+    </w:p>
+    <w:p>
+      <w:pPr>
+        <w:rPr>
+          <w:rFonts w:asciiTheme="minorHAnsi" w:hAnsiTheme="minorHAnsi"/>
+        </w:rPr>
+      </w:pPr>
+      <w:r>
+        <w:rPr>
+          <w:rFonts w:asciiTheme="minorHAnsi" w:hAnsiTheme="minorHAnsi"/>
+        </w:rPr>
+        <w:t xml:space="preserve"> {% </w:t>
+      </w:r>
+      <w:proofErr w:type="spellStart"/>
+      <w:r>
+        <w:rPr>
+          <w:rFonts w:asciiTheme="minorHAnsi" w:hAnsiTheme="minorHAnsi"/>
+        </w:rPr>
+        <w:t>endfor</w:t>
+      </w:r>
+      <w:proofErr w:type="spellEnd"/>
+      <w:r>
+        <w:rPr>
+          <w:rFonts w:asciiTheme="minorHAnsi" w:hAnsiTheme="minorHAnsi"/>
+        </w:rPr>
+        <w:t xml:space="preserve"> %}</w:t>
+      </w:r>
+    </w:p>
+    <w:p>
+      <w:pPr>
+        <w:rPr>
+          <w:rFonts w:asciiTheme="minorHAnsi" w:hAnsiTheme="minorHAnsi"/>
+        </w:rPr>
+      </w:pPr>
     </w:p>
     <w:p>
       <w:pPr>
@@ -4070,7 +4049,14 @@
 </file>
 
 <file path=customXml/item1.xml><?xml version="1.0" encoding="utf-8"?>
-<b:Sources xmlns:b="http://schemas.openxmlformats.org/officeDocument/2006/bibliography" xmlns="http://schemas.openxmlformats.org/officeDocument/2006/bibliography" SelectedStyle="\APASixthEditionOfficeOnline.xsl" StyleName="APA" Version="6"/>
+<p:properties xmlns:p="http://schemas.microsoft.com/office/2006/metadata/properties" xmlns:xsi="http://www.w3.org/2001/XMLSchema-instance" xmlns:pc="http://schemas.microsoft.com/office/infopath/2007/PartnerControls">
+  <documentManagement>
+    <lcf76f155ced4ddcb4097134ff3c332f xmlns="7665b4f4-3e70-48d4-9aba-60111c1334ec">
+      <Terms xmlns="http://schemas.microsoft.com/office/infopath/2007/PartnerControls"/>
+    </lcf76f155ced4ddcb4097134ff3c332f>
+    <TaxCatchAll xmlns="2315824f-b443-45a7-bb02-16ed3389e126" xsi:nil="true"/>
+  </documentManagement>
+</p:properties>
 </file>
 
 <file path=customXml/item2.xml><?xml version="1.0" encoding="utf-8"?>
@@ -4083,14 +4069,7 @@
 </file>
 
 <file path=customXml/item3.xml><?xml version="1.0" encoding="utf-8"?>
-<p:properties xmlns:p="http://schemas.microsoft.com/office/2006/metadata/properties" xmlns:xsi="http://www.w3.org/2001/XMLSchema-instance" xmlns:pc="http://schemas.microsoft.com/office/infopath/2007/PartnerControls">
-  <documentManagement>
-    <lcf76f155ced4ddcb4097134ff3c332f xmlns="7665b4f4-3e70-48d4-9aba-60111c1334ec">
-      <Terms xmlns="http://schemas.microsoft.com/office/infopath/2007/PartnerControls"/>
-    </lcf76f155ced4ddcb4097134ff3c332f>
-    <TaxCatchAll xmlns="2315824f-b443-45a7-bb02-16ed3389e126" xsi:nil="true"/>
-  </documentManagement>
-</p:properties>
+<b:Sources xmlns:b="http://schemas.openxmlformats.org/officeDocument/2006/bibliography" xmlns="http://schemas.openxmlformats.org/officeDocument/2006/bibliography" SelectedStyle="\APASixthEditionOfficeOnline.xsl" StyleName="APA" Version="6"/>
 </file>
 
 <file path=customXml/item4.xml><?xml version="1.0" encoding="utf-8"?>
@@ -4323,9 +4302,12 @@
 </file>
 
 <file path=customXml/itemProps1.xml><?xml version="1.0" encoding="utf-8"?>
-<ds:datastoreItem xmlns:ds="http://schemas.openxmlformats.org/officeDocument/2006/customXml" ds:itemID="{A3221EE1-937E-44AC-93B1-92C6AF6A87D7}">
+<ds:datastoreItem xmlns:ds="http://schemas.openxmlformats.org/officeDocument/2006/customXml" ds:itemID="{2821679E-59DB-4B77-A056-1A47D8714049}">
   <ds:schemaRefs>
-    <ds:schemaRef ds:uri="http://schemas.openxmlformats.org/officeDocument/2006/bibliography"/>
+    <ds:schemaRef ds:uri="http://schemas.microsoft.com/office/2006/metadata/properties"/>
+    <ds:schemaRef ds:uri="http://schemas.microsoft.com/office/infopath/2007/PartnerControls"/>
+    <ds:schemaRef ds:uri="7665b4f4-3e70-48d4-9aba-60111c1334ec"/>
+    <ds:schemaRef ds:uri="2315824f-b443-45a7-bb02-16ed3389e126"/>
   </ds:schemaRefs>
 </ds:datastoreItem>
 </file>
@@ -4339,12 +4321,9 @@
 </file>
 
 <file path=customXml/itemProps3.xml><?xml version="1.0" encoding="utf-8"?>
-<ds:datastoreItem xmlns:ds="http://schemas.openxmlformats.org/officeDocument/2006/customXml" ds:itemID="{2821679E-59DB-4B77-A056-1A47D8714049}">
+<ds:datastoreItem xmlns:ds="http://schemas.openxmlformats.org/officeDocument/2006/customXml" ds:itemID="{A3221EE1-937E-44AC-93B1-92C6AF6A87D7}">
   <ds:schemaRefs>
-    <ds:schemaRef ds:uri="http://schemas.microsoft.com/office/2006/metadata/properties"/>
-    <ds:schemaRef ds:uri="http://schemas.microsoft.com/office/infopath/2007/PartnerControls"/>
-    <ds:schemaRef ds:uri="7665b4f4-3e70-48d4-9aba-60111c1334ec"/>
-    <ds:schemaRef ds:uri="2315824f-b443-45a7-bb02-16ed3389e126"/>
+    <ds:schemaRef ds:uri="http://schemas.openxmlformats.org/officeDocument/2006/bibliography"/>
   </ds:schemaRefs>
 </ds:datastoreItem>
 </file>

</xml_diff>